<commit_message>
Finished lab: Writing Asynchronous JavaScript
</commit_message>
<xml_diff>
--- a/Course 3 - Introduction to Web Development/Module 3/1. Build a JavaScript-Enhanced Web Page/Build a JavaScript-Enhanced Web Page.docx
+++ b/Course 3 - Introduction to Web Development/Module 3/1. Build a JavaScript-Enhanced Web Page/Build a JavaScript-Enhanced Web Page.docx
@@ -100,15 +100,11 @@
         <w:spacing w:line="360" w:lineRule="auto"/>
         <w:rPr>
           <w:rFonts w:ascii="Times New Roman" w:hAnsi="Times New Roman" w:cs="Times New Roman"/>
-          <w:sz w:val="26"/>
-          <w:szCs w:val="26"/>
-        </w:rPr>
-      </w:pPr>
-      <w:r>
-        <w:rPr>
-          <w:rFonts w:ascii="Times New Roman" w:hAnsi="Times New Roman" w:cs="Times New Roman"/>
-          <w:sz w:val="26"/>
-          <w:szCs w:val="26"/>
+        </w:rPr>
+      </w:pPr>
+      <w:r>
+        <w:rPr>
+          <w:rFonts w:ascii="Times New Roman" w:hAnsi="Times New Roman" w:cs="Times New Roman"/>
         </w:rPr>
         <w:t>Select File</w:t>
       </w:r>
@@ -125,15 +121,11 @@
         <w:spacing w:line="360" w:lineRule="auto"/>
         <w:rPr>
           <w:rFonts w:ascii="Times New Roman" w:hAnsi="Times New Roman" w:cs="Times New Roman"/>
-          <w:sz w:val="26"/>
-          <w:szCs w:val="26"/>
-        </w:rPr>
-      </w:pPr>
-      <w:r>
-        <w:rPr>
-          <w:rFonts w:ascii="Times New Roman" w:hAnsi="Times New Roman" w:cs="Times New Roman"/>
-          <w:sz w:val="26"/>
-          <w:szCs w:val="26"/>
+        </w:rPr>
+      </w:pPr>
+      <w:r>
+        <w:rPr>
+          <w:rFonts w:ascii="Times New Roman" w:hAnsi="Times New Roman" w:cs="Times New Roman"/>
         </w:rPr>
         <w:t>Select New File...</w:t>
       </w:r>
@@ -150,15 +142,11 @@
         <w:spacing w:line="360" w:lineRule="auto"/>
         <w:rPr>
           <w:rFonts w:ascii="Times New Roman" w:hAnsi="Times New Roman" w:cs="Times New Roman"/>
-          <w:sz w:val="26"/>
-          <w:szCs w:val="26"/>
-        </w:rPr>
-      </w:pPr>
-      <w:r>
-        <w:rPr>
-          <w:rFonts w:ascii="Times New Roman" w:hAnsi="Times New Roman" w:cs="Times New Roman"/>
-          <w:sz w:val="26"/>
-          <w:szCs w:val="26"/>
+        </w:rPr>
+      </w:pPr>
+      <w:r>
+        <w:rPr>
+          <w:rFonts w:ascii="Times New Roman" w:hAnsi="Times New Roman" w:cs="Times New Roman"/>
         </w:rPr>
         <w:t xml:space="preserve">Name </w:t>
       </w:r>
@@ -166,8 +154,6 @@
       <w:r>
         <w:rPr>
           <w:rFonts w:ascii="Times New Roman" w:hAnsi="Times New Roman" w:cs="Times New Roman"/>
-          <w:sz w:val="26"/>
-          <w:szCs w:val="26"/>
         </w:rPr>
         <w:t>it</w:t>
       </w:r>
@@ -175,8 +161,6 @@
       <w:r>
         <w:rPr>
           <w:rFonts w:ascii="Times New Roman" w:hAnsi="Times New Roman" w:cs="Times New Roman"/>
-          <w:sz w:val="26"/>
-          <w:szCs w:val="26"/>
         </w:rPr>
         <w:t xml:space="preserve"> index.html</w:t>
       </w:r>
@@ -193,15 +177,11 @@
         <w:spacing w:line="360" w:lineRule="auto"/>
         <w:rPr>
           <w:rFonts w:ascii="Times New Roman" w:hAnsi="Times New Roman" w:cs="Times New Roman"/>
-          <w:sz w:val="26"/>
-          <w:szCs w:val="26"/>
-        </w:rPr>
-      </w:pPr>
-      <w:r>
-        <w:rPr>
-          <w:rFonts w:ascii="Times New Roman" w:hAnsi="Times New Roman" w:cs="Times New Roman"/>
-          <w:sz w:val="26"/>
-          <w:szCs w:val="26"/>
+        </w:rPr>
+      </w:pPr>
+      <w:r>
+        <w:rPr>
+          <w:rFonts w:ascii="Times New Roman" w:hAnsi="Times New Roman" w:cs="Times New Roman"/>
         </w:rPr>
         <w:t xml:space="preserve">Press </w:t>
       </w:r>
@@ -209,8 +189,6 @@
       <w:r>
         <w:rPr>
           <w:rFonts w:ascii="Times New Roman" w:hAnsi="Times New Roman" w:cs="Times New Roman"/>
-          <w:sz w:val="26"/>
-          <w:szCs w:val="26"/>
         </w:rPr>
         <w:t>enter</w:t>
       </w:r>
@@ -228,15 +206,11 @@
         <w:spacing w:line="360" w:lineRule="auto"/>
         <w:rPr>
           <w:rFonts w:ascii="Times New Roman" w:hAnsi="Times New Roman" w:cs="Times New Roman"/>
-          <w:sz w:val="26"/>
-          <w:szCs w:val="26"/>
-        </w:rPr>
-      </w:pPr>
-      <w:r>
-        <w:rPr>
-          <w:rFonts w:ascii="Times New Roman" w:hAnsi="Times New Roman" w:cs="Times New Roman"/>
-          <w:sz w:val="26"/>
-          <w:szCs w:val="26"/>
+        </w:rPr>
+      </w:pPr>
+      <w:r>
+        <w:rPr>
+          <w:rFonts w:ascii="Times New Roman" w:hAnsi="Times New Roman" w:cs="Times New Roman"/>
         </w:rPr>
         <w:t>Select OK</w:t>
       </w:r>
@@ -5663,6 +5637,7 @@
   <w:style w:type="character" w:default="1" w:styleId="a0">
     <w:name w:val="Default Paragraph Font"/>
     <w:uiPriority w:val="1"/>
+    <w:semiHidden/>
     <w:unhideWhenUsed/>
   </w:style>
   <w:style w:type="table" w:default="1" w:styleId="a1">

</xml_diff>